<commit_message>
Fix generate Word document
</commit_message>
<xml_diff>
--- a/server/template.docx
+++ b/server/template.docx
@@ -115,474 +115,6 @@
         <w:t xml:space="preserve"> </w:t>
       </w:r>
     </w:p>
-    <w:p>
-      <w:pPr>
-        <w:pStyle w:val="ListParagraph"/>
-        <w:numPr>
-          <w:ilvl w:val="0"/>
-          <w:numId w:val="2"/>
-        </w:numPr>
-      </w:pPr>
-      <w:r>
-        <w:t xml:space="preserve">Deployment </w:t>
-      </w:r>
-      <w:proofErr w:type="gramStart"/>
-      <w:r>
-        <w:t>Date: {</w:t>
-      </w:r>
-      <w:proofErr w:type="spellStart"/>
-      <w:proofErr w:type="gramEnd"/>
-      <w:r>
-        <w:t>deployment_date</w:t>
-      </w:r>
-      <w:proofErr w:type="spellEnd"/>
-      <w:r>
-        <w:t xml:space="preserve">} </w:t>
-      </w:r>
-    </w:p>
-    <w:p>
-      <w:pPr>
-        <w:pStyle w:val="ListParagraph"/>
-        <w:numPr>
-          <w:ilvl w:val="0"/>
-          <w:numId w:val="2"/>
-        </w:numPr>
-      </w:pPr>
-      <w:r>
-        <w:t xml:space="preserve">Deployment </w:t>
-      </w:r>
-      <w:proofErr w:type="gramStart"/>
-      <w:r>
-        <w:t>Time: {</w:t>
-      </w:r>
-      <w:proofErr w:type="spellStart"/>
-      <w:proofErr w:type="gramEnd"/>
-      <w:r>
-        <w:t>deployment_time</w:t>
-      </w:r>
-      <w:proofErr w:type="spellEnd"/>
-      <w:r>
-        <w:t xml:space="preserve">} </w:t>
-      </w:r>
-    </w:p>
-    <w:p>
-      <w:pPr>
-        <w:pStyle w:val="ListParagraph"/>
-        <w:numPr>
-          <w:ilvl w:val="0"/>
-          <w:numId w:val="2"/>
-        </w:numPr>
-      </w:pPr>
-      <w:r>
-        <w:t xml:space="preserve">Deployment </w:t>
-      </w:r>
-      <w:proofErr w:type="gramStart"/>
-      <w:r>
-        <w:t>Duration: {</w:t>
-      </w:r>
-      <w:proofErr w:type="spellStart"/>
-      <w:proofErr w:type="gramEnd"/>
-      <w:r>
-        <w:t>deployment_duration</w:t>
-      </w:r>
-      <w:proofErr w:type="spellEnd"/>
-      <w:r>
-        <w:t xml:space="preserve">} </w:t>
-      </w:r>
-    </w:p>
-    <w:p>
-      <w:pPr>
-        <w:pStyle w:val="ListParagraph"/>
-        <w:numPr>
-          <w:ilvl w:val="0"/>
-          <w:numId w:val="2"/>
-        </w:numPr>
-      </w:pPr>
-      <w:proofErr w:type="gramStart"/>
-      <w:r>
-        <w:t>Downtime: {downtime}</w:t>
-      </w:r>
-      <w:proofErr w:type="gramEnd"/>
-      <w:r>
-        <w:t xml:space="preserve"> </w:t>
-      </w:r>
-    </w:p>
-    <w:p>
-      <w:pPr>
-        <w:pStyle w:val="ListParagraph"/>
-        <w:numPr>
-          <w:ilvl w:val="0"/>
-          <w:numId w:val="2"/>
-        </w:numPr>
-      </w:pPr>
-      <w:r>
-        <w:t xml:space="preserve">Resources </w:t>
-      </w:r>
-      <w:proofErr w:type="gramStart"/>
-      <w:r>
-        <w:t>Responsible: {</w:t>
-      </w:r>
-      <w:proofErr w:type="spellStart"/>
-      <w:proofErr w:type="gramEnd"/>
-      <w:r>
-        <w:t>resources_responsible</w:t>
-      </w:r>
-      <w:proofErr w:type="spellEnd"/>
-      <w:r>
-        <w:t>}</w:t>
-      </w:r>
-    </w:p>
-    <w:p/>
-    <w:p>
-      <w:pPr>
-        <w:rPr>
-          <w:b/>
-          <w:bCs/>
-        </w:rPr>
-      </w:pPr>
-      <w:r>
-        <w:rPr>
-          <w:b/>
-          <w:bCs/>
-        </w:rPr>
-        <w:t>Systems Impacted</w:t>
-      </w:r>
-    </w:p>
-    <w:p>
-      <w:r>
-        <w:t>{#systems_impacted}</w:t>
-      </w:r>
-    </w:p>
-    <w:p>
-      <w:pPr>
-        <w:numPr>
-          <w:ilvl w:val="0"/>
-          <w:numId w:val="1"/>
-        </w:numPr>
-      </w:pPr>
-      <w:r>
-        <w:t>{</w:t>
-      </w:r>
-      <w:proofErr w:type="spellStart"/>
-      <w:r>
-        <w:t>system_</w:t>
-      </w:r>
-      <w:proofErr w:type="gramStart"/>
-      <w:r>
-        <w:t>name</w:t>
-      </w:r>
-      <w:proofErr w:type="spellEnd"/>
-      <w:r>
-        <w:t>} ({</w:t>
-      </w:r>
-      <w:proofErr w:type="gramEnd"/>
-      <w:r>
-        <w:t>environment}) {/</w:t>
-      </w:r>
-      <w:proofErr w:type="spellStart"/>
-      <w:r>
-        <w:t>systems_impacted</w:t>
-      </w:r>
-      <w:proofErr w:type="spellEnd"/>
-      <w:r>
-        <w:t>}</w:t>
-      </w:r>
-    </w:p>
-    <w:p/>
-    <w:p>
-      <w:pPr>
-        <w:rPr>
-          <w:b/>
-          <w:bCs/>
-        </w:rPr>
-      </w:pPr>
-      <w:r>
-        <w:rPr>
-          <w:b/>
-          <w:bCs/>
-        </w:rPr>
-        <w:t>Tasks</w:t>
-      </w:r>
-    </w:p>
-    <w:p>
-      <w:r>
-        <w:t>{#tasks} {</w:t>
-      </w:r>
-      <w:proofErr w:type="spellStart"/>
-      <w:r>
-        <w:t>task_</w:t>
-      </w:r>
-      <w:proofErr w:type="gramStart"/>
-      <w:r>
-        <w:t>type</w:t>
-      </w:r>
-      <w:proofErr w:type="spellEnd"/>
-      <w:r>
-        <w:t>}: {</w:t>
-      </w:r>
-      <w:proofErr w:type="gramEnd"/>
-      <w:r>
-        <w:t>description} - Owner: {owner} (Status: {status}) {/tasks}</w:t>
-      </w:r>
-    </w:p>
-    <w:p/>
-    <w:p>
-      <w:pPr>
-        <w:rPr>
-          <w:b/>
-          <w:bCs/>
-        </w:rPr>
-      </w:pPr>
-      <w:r>
-        <w:rPr>
-          <w:b/>
-          <w:bCs/>
-        </w:rPr>
-        <w:t>Target Servers</w:t>
-      </w:r>
-    </w:p>
-    <w:p>
-      <w:r>
-        <w:t>{#target_servers}</w:t>
-      </w:r>
-    </w:p>
-    <w:p>
-      <w:pPr>
-        <w:numPr>
-          <w:ilvl w:val="0"/>
-          <w:numId w:val="3"/>
-        </w:numPr>
-      </w:pPr>
-      <w:r>
-        <w:t>{</w:t>
-      </w:r>
-      <w:proofErr w:type="spellStart"/>
-      <w:r>
-        <w:t>server_</w:t>
-      </w:r>
-      <w:proofErr w:type="gramStart"/>
-      <w:r>
-        <w:t>name</w:t>
-      </w:r>
-      <w:proofErr w:type="spellEnd"/>
-      <w:r>
-        <w:t>} ({</w:t>
-      </w:r>
-      <w:proofErr w:type="gramEnd"/>
-      <w:r>
-        <w:t>environment}) {/</w:t>
-      </w:r>
-      <w:proofErr w:type="spellStart"/>
-      <w:r>
-        <w:t>target_servers</w:t>
-      </w:r>
-      <w:proofErr w:type="spellEnd"/>
-      <w:r>
-        <w:t>}</w:t>
-      </w:r>
-    </w:p>
-    <w:p>
-      <w:pPr>
-        <w:rPr>
-          <w:b/>
-          <w:bCs/>
-        </w:rPr>
-      </w:pPr>
-    </w:p>
-    <w:p>
-      <w:pPr>
-        <w:rPr>
-          <w:b/>
-          <w:bCs/>
-        </w:rPr>
-      </w:pPr>
-      <w:proofErr w:type="gramStart"/>
-      <w:r>
-        <w:rPr>
-          <w:b/>
-          <w:bCs/>
-        </w:rPr>
-        <w:t>Known</w:t>
-      </w:r>
-      <w:proofErr w:type="gramEnd"/>
-      <w:r>
-        <w:rPr>
-          <w:b/>
-          <w:bCs/>
-        </w:rPr>
-        <w:t xml:space="preserve"> Issues</w:t>
-      </w:r>
-    </w:p>
-    <w:p>
-      <w:r>
-        <w:t>{#issues}</w:t>
-      </w:r>
-    </w:p>
-    <w:p>
-      <w:pPr>
-        <w:numPr>
-          <w:ilvl w:val="0"/>
-          <w:numId w:val="4"/>
-        </w:numPr>
-      </w:pPr>
-      <w:proofErr w:type="gramStart"/>
-      <w:r>
-        <w:t>JIRA: {</w:t>
-      </w:r>
-      <w:proofErr w:type="spellStart"/>
-      <w:proofErr w:type="gramEnd"/>
-      <w:r>
-        <w:t>jira_item</w:t>
-      </w:r>
-      <w:proofErr w:type="spellEnd"/>
-      <w:r>
-        <w:t>}, SF: {</w:t>
-      </w:r>
-      <w:proofErr w:type="spellStart"/>
-      <w:r>
-        <w:t>sf_solution</w:t>
-      </w:r>
-      <w:proofErr w:type="spellEnd"/>
-      <w:r>
-        <w:t>}, Comments: {comments} {/issues}</w:t>
-      </w:r>
-    </w:p>
-    <w:p>
-      <w:pPr>
-        <w:rPr>
-          <w:b/>
-          <w:bCs/>
-        </w:rPr>
-      </w:pPr>
-    </w:p>
-    <w:p>
-      <w:pPr>
-        <w:rPr>
-          <w:b/>
-          <w:bCs/>
-        </w:rPr>
-      </w:pPr>
-      <w:r>
-        <w:rPr>
-          <w:b/>
-          <w:bCs/>
-        </w:rPr>
-        <w:t>Pre-Deployment Tasks</w:t>
-      </w:r>
-    </w:p>
-    <w:p>
-      <w:r>
-        <w:t>{#pre_deployment_tasks}</w:t>
-      </w:r>
-    </w:p>
-    <w:p>
-      <w:pPr>
-        <w:numPr>
-          <w:ilvl w:val="0"/>
-          <w:numId w:val="5"/>
-        </w:numPr>
-      </w:pPr>
-      <w:proofErr w:type="gramStart"/>
-      <w:r>
-        <w:t>{description} - {</w:t>
-      </w:r>
-      <w:proofErr w:type="gramEnd"/>
-      <w:r>
-        <w:t>owner} (Staging: {</w:t>
-      </w:r>
-      <w:proofErr w:type="spellStart"/>
-      <w:r>
-        <w:t>staging_complete</w:t>
-      </w:r>
-      <w:proofErr w:type="spellEnd"/>
-      <w:r>
-        <w:t>}, Prod: {</w:t>
-      </w:r>
-      <w:proofErr w:type="spellStart"/>
-      <w:r>
-        <w:t>prod_complete</w:t>
-      </w:r>
-      <w:proofErr w:type="spellEnd"/>
-      <w:r>
-        <w:t>}) {/</w:t>
-      </w:r>
-      <w:proofErr w:type="spellStart"/>
-      <w:r>
-        <w:t>pre_deployment_tasks</w:t>
-      </w:r>
-      <w:proofErr w:type="spellEnd"/>
-      <w:r>
-        <w:t>}</w:t>
-      </w:r>
-    </w:p>
-    <w:p/>
-    <w:p>
-      <w:pPr>
-        <w:rPr>
-          <w:b/>
-          <w:bCs/>
-        </w:rPr>
-      </w:pPr>
-    </w:p>
-    <w:p>
-      <w:pPr>
-        <w:rPr>
-          <w:b/>
-          <w:bCs/>
-        </w:rPr>
-      </w:pPr>
-      <w:r>
-        <w:rPr>
-          <w:b/>
-          <w:bCs/>
-        </w:rPr>
-        <w:lastRenderedPageBreak/>
-        <w:t>Deployment Risks &amp; Remediation</w:t>
-      </w:r>
-    </w:p>
-    <w:p>
-      <w:r>
-        <w:t xml:space="preserve">{#risks} Risk: {risk} </w:t>
-      </w:r>
-      <w:proofErr w:type="gramStart"/>
-      <w:r>
-        <w:t>Remediation: {remediation} {/risks}</w:t>
-      </w:r>
-      <w:proofErr w:type="gramEnd"/>
-    </w:p>
-    <w:p/>
-    <w:p>
-      <w:pPr>
-        <w:rPr>
-          <w:b/>
-          <w:bCs/>
-        </w:rPr>
-      </w:pPr>
-      <w:r>
-        <w:rPr>
-          <w:b/>
-          <w:bCs/>
-        </w:rPr>
-        <w:t>Approvals</w:t>
-      </w:r>
-    </w:p>
-    <w:p>
-      <w:r>
-        <w:t>{#approvals} {team}: {</w:t>
-      </w:r>
-      <w:proofErr w:type="spellStart"/>
-      <w:r>
-        <w:t>primary_approver</w:t>
-      </w:r>
-      <w:proofErr w:type="spellEnd"/>
-      <w:r>
-        <w:t>} - {status} {/approvals}</w:t>
-      </w:r>
-    </w:p>
-    <w:p/>
-    <w:p/>
-    <w:p/>
-    <w:p/>
     <w:sectPr>
       <w:pgSz w:w="12240" w:h="15840"/>
       <w:pgMar w:top="1440" w:right="1440" w:bottom="1440" w:left="1440" w:header="720" w:footer="720" w:gutter="0"/>
@@ -1925,6 +1457,7 @@
   <w:style w:type="character" w:default="1" w:styleId="DefaultParagraphFont">
     <w:name w:val="Default Paragraph Font"/>
     <w:uiPriority w:val="1"/>
+    <w:semiHidden/>
     <w:unhideWhenUsed/>
   </w:style>
   <w:style w:type="table" w:default="1" w:styleId="TableNormal">

</xml_diff>